<commit_message>
Updated patterns.js with pyramid alphabet pattern output; added HTML optimization techniques and formatting tags in html.js; deleted outdated js-doc.docx; modified experience and skills in roy.docx to reflect 3+ years of experience and updated tools. Enhanced project contributions in work history.
</commit_message>
<xml_diff>
--- a/TUT/roy.docx
+++ b/TUT/roy.docx
@@ -1,6 +1,6 @@
 
 <file path=word/document.xml><?xml version="1.0" encoding="utf-8"?>
-<w:document xmlns:wpc="http://schemas.microsoft.com/office/word/2010/wordprocessingCanvas" xmlns:cx="http://schemas.microsoft.com/office/drawing/2014/chartex" xmlns:cx1="http://schemas.microsoft.com/office/drawing/2015/9/8/chartex" xmlns:cx2="http://schemas.microsoft.com/office/drawing/2015/10/21/chartex" xmlns:cx3="http://schemas.microsoft.com/office/drawing/2016/5/9/chartex" xmlns:cx4="http://schemas.microsoft.com/office/drawing/2016/5/10/chartex" xmlns:cx5="http://schemas.microsoft.com/office/drawing/2016/5/11/chartex" xmlns:cx6="http://schemas.microsoft.com/office/drawing/2016/5/12/chartex" xmlns:cx7="http://schemas.microsoft.com/office/drawing/2016/5/13/chartex" xmlns:cx8="http://schemas.microsoft.com/office/drawing/2016/5/14/chartex" xmlns:mc="http://schemas.openxmlformats.org/markup-compatibility/2006" xmlns:aink="http://schemas.microsoft.com/office/drawing/2016/ink" xmlns:am3d="http://schemas.microsoft.com/office/drawing/2017/model3d" xmlns:o="urn:schemas-microsoft-com:office:office" xmlns:oel="http://schemas.microsoft.com/office/2019/extlst" xmlns:r="http://schemas.openxmlformats.org/officeDocument/2006/relationships" xmlns:m="http://schemas.openxmlformats.org/officeDocument/2006/math" xmlns:v="urn:schemas-microsoft-com:vml" xmlns:wp14="http://schemas.microsoft.com/office/word/2010/wordprocessingDrawing" xmlns:wp="http://schemas.openxmlformats.org/drawingml/2006/wordprocessingDrawing" xmlns:w10="urn:schemas-microsoft-com:office:word" xmlns:w="http://schemas.openxmlformats.org/wordprocessingml/2006/main" xmlns:w14="http://schemas.microsoft.com/office/word/2010/wordml" xmlns:w15="http://schemas.microsoft.com/office/word/2012/wordml" xmlns:w16cex="http://schemas.microsoft.com/office/word/2018/wordml/cex" xmlns:w16cid="http://schemas.microsoft.com/office/word/2016/wordml/cid" xmlns:w16="http://schemas.microsoft.com/office/word/2018/wordml" xmlns:w16du="http://schemas.microsoft.com/office/word/2023/wordml/word16du" xmlns:w16sdtdh="http://schemas.microsoft.com/office/word/2020/wordml/sdtdatahash" xmlns:w16se="http://schemas.microsoft.com/office/word/2015/wordml/symex" xmlns:wpg="http://schemas.microsoft.com/office/word/2010/wordprocessingGroup" xmlns:wpi="http://schemas.microsoft.com/office/word/2010/wordprocessingInk" xmlns:wne="http://schemas.microsoft.com/office/word/2006/wordml" xmlns:wps="http://schemas.microsoft.com/office/word/2010/wordprocessingShape" mc:Ignorable="w14 w15 w16se w16cid w16 w16cex w16sdtdh w16du wp14">
+<w:document xmlns:wpc="http://schemas.microsoft.com/office/word/2010/wordprocessingCanvas" xmlns:cx="http://schemas.microsoft.com/office/drawing/2014/chartex" xmlns:cx1="http://schemas.microsoft.com/office/drawing/2015/9/8/chartex" xmlns:cx2="http://schemas.microsoft.com/office/drawing/2015/10/21/chartex" xmlns:cx3="http://schemas.microsoft.com/office/drawing/2016/5/9/chartex" xmlns:cx4="http://schemas.microsoft.com/office/drawing/2016/5/10/chartex" xmlns:cx5="http://schemas.microsoft.com/office/drawing/2016/5/11/chartex" xmlns:cx6="http://schemas.microsoft.com/office/drawing/2016/5/12/chartex" xmlns:cx7="http://schemas.microsoft.com/office/drawing/2016/5/13/chartex" xmlns:cx8="http://schemas.microsoft.com/office/drawing/2016/5/14/chartex" xmlns:mc="http://schemas.openxmlformats.org/markup-compatibility/2006" xmlns:aink="http://schemas.microsoft.com/office/drawing/2016/ink" xmlns:am3d="http://schemas.microsoft.com/office/drawing/2017/model3d" xmlns:o="urn:schemas-microsoft-com:office:office" xmlns:oel="http://schemas.microsoft.com/office/2019/extlst" xmlns:r="http://schemas.openxmlformats.org/officeDocument/2006/relationships" xmlns:m="http://schemas.openxmlformats.org/officeDocument/2006/math" xmlns:v="urn:schemas-microsoft-com:vml" xmlns:wp14="http://schemas.microsoft.com/office/word/2010/wordprocessingDrawing" xmlns:wp="http://schemas.openxmlformats.org/drawingml/2006/wordprocessingDrawing" xmlns:w10="urn:schemas-microsoft-com:office:word" xmlns:w="http://schemas.openxmlformats.org/wordprocessingml/2006/main" xmlns:w14="http://schemas.microsoft.com/office/word/2010/wordml" xmlns:w15="http://schemas.microsoft.com/office/word/2012/wordml" xmlns:w16cex="http://schemas.microsoft.com/office/word/2018/wordml/cex" xmlns:w16cid="http://schemas.microsoft.com/office/word/2016/wordml/cid" xmlns:w16="http://schemas.microsoft.com/office/word/2018/wordml" xmlns:w16du="http://schemas.microsoft.com/office/word/2023/wordml/word16du" xmlns:w16sdtdh="http://schemas.microsoft.com/office/word/2020/wordml/sdtdatahash" xmlns:w16sdtfl="http://schemas.microsoft.com/office/word/2024/wordml/sdtformatlock" xmlns:w16se="http://schemas.microsoft.com/office/word/2015/wordml/symex" xmlns:wpg="http://schemas.microsoft.com/office/word/2010/wordprocessingGroup" xmlns:wpi="http://schemas.microsoft.com/office/word/2010/wordprocessingInk" xmlns:wne="http://schemas.microsoft.com/office/word/2006/wordml" xmlns:wps="http://schemas.microsoft.com/office/word/2010/wordprocessingShape" mc:Ignorable="w14 w15 w16se w16cid w16 w16cex w16sdtdh w16sdtfl w16du wp14">
   <w:body>
     <w:p>
       <w:pPr>
@@ -65,7 +65,7 @@
           <w:sz w:val="20"/>
         </w:rPr>
       </w:pPr>
-      <w:hyperlink r:id="rId6" w:history="1">
+      <w:hyperlink r:id="rId8" w:history="1">
         <w:r>
           <w:rPr>
             <w:rStyle w:val="Hyperlink"/>
@@ -93,7 +93,7 @@
         </w:rPr>
         <w:t xml:space="preserve">| </w:t>
       </w:r>
-      <w:hyperlink r:id="rId7" w:history="1">
+      <w:hyperlink r:id="rId9" w:history="1">
         <w:r>
           <w:rPr>
             <w:rStyle w:val="Hyperlink"/>
@@ -202,7 +202,7 @@
         </w:rPr>
         <w:t xml:space="preserve">   Email: </w:t>
       </w:r>
-      <w:hyperlink r:id="rId8" w:history="1">
+      <w:hyperlink r:id="rId10" w:history="1">
         <w:r>
           <w:rPr>
             <w:rStyle w:val="Hyperlink"/>
@@ -332,7 +332,27 @@
           <w:sz w:val="22"/>
           <w:szCs w:val="22"/>
         </w:rPr>
-        <w:t xml:space="preserve">Full Stack Developer with 2+ years of experience in both front-end and back-end development, along with DevOps. Skilled in designing and implementing scalable web applications and CI/CD pipelines. Seeking to leverage my expertise in both development and operations to contribute </w:t>
+        <w:t xml:space="preserve">Full Stack Developer with </w:t>
+      </w:r>
+      <w:r>
+        <w:rPr>
+          <w:rFonts w:asciiTheme="minorHAnsi" w:hAnsiTheme="minorHAnsi" w:cstheme="minorHAnsi"/>
+          <w:b w:val="0"/>
+          <w:bCs w:val="0"/>
+          <w:sz w:val="22"/>
+          <w:szCs w:val="22"/>
+        </w:rPr>
+        <w:t>3</w:t>
+      </w:r>
+      <w:r>
+        <w:rPr>
+          <w:rFonts w:asciiTheme="minorHAnsi" w:hAnsiTheme="minorHAnsi" w:cstheme="minorHAnsi"/>
+          <w:b w:val="0"/>
+          <w:bCs w:val="0"/>
+          <w:sz w:val="22"/>
+          <w:szCs w:val="22"/>
+        </w:rPr>
+        <w:t xml:space="preserve">+ years of experience in both front-end and back-end development, along with DevOps. Skilled in designing and implementing scalable web applications and CI/CD pipelines. Seeking to leverage my expertise in both development and operations to contribute </w:t>
       </w:r>
       <w:proofErr w:type="gramStart"/>
       <w:r>
@@ -524,21 +544,7 @@
           <w:rFonts w:asciiTheme="minorHAnsi" w:hAnsiTheme="minorHAnsi" w:cstheme="minorHAnsi"/>
           <w:lang w:val="en-IN"/>
         </w:rPr>
-        <w:t>N</w:t>
-      </w:r>
-      <w:r>
-        <w:rPr>
-          <w:rFonts w:asciiTheme="minorHAnsi" w:hAnsiTheme="minorHAnsi" w:cstheme="minorHAnsi"/>
-          <w:lang w:val="en-IN"/>
-        </w:rPr>
-        <w:t>ode</w:t>
-      </w:r>
-      <w:r>
-        <w:rPr>
-          <w:rFonts w:asciiTheme="minorHAnsi" w:hAnsiTheme="minorHAnsi" w:cstheme="minorHAnsi"/>
-          <w:lang w:val="en-IN"/>
-        </w:rPr>
-        <w:t>.</w:t>
+        <w:t>Node.</w:t>
       </w:r>
       <w:r>
         <w:rPr>
@@ -674,7 +680,21 @@
           <w:rFonts w:asciiTheme="minorHAnsi" w:hAnsiTheme="minorHAnsi" w:cstheme="minorHAnsi"/>
           <w:lang w:val="en-IN"/>
         </w:rPr>
-        <w:t xml:space="preserve"> Git, Docker, Linux, Bitbucket, Azure, </w:t>
+        <w:t xml:space="preserve"> Git, Docker, Linux, </w:t>
+      </w:r>
+      <w:r>
+        <w:rPr>
+          <w:rFonts w:asciiTheme="minorHAnsi" w:hAnsiTheme="minorHAnsi" w:cstheme="minorHAnsi"/>
+          <w:lang w:val="en-IN"/>
+        </w:rPr>
+        <w:t xml:space="preserve">Jira, </w:t>
+      </w:r>
+      <w:r>
+        <w:rPr>
+          <w:rFonts w:asciiTheme="minorHAnsi" w:hAnsiTheme="minorHAnsi" w:cstheme="minorHAnsi"/>
+          <w:lang w:val="en-IN"/>
+        </w:rPr>
+        <w:t xml:space="preserve">Bitbucket, Azure, </w:t>
       </w:r>
       <w:proofErr w:type="spellStart"/>
       <w:r>
@@ -1711,7 +1731,25 @@
         <w:rPr>
           <w:rFonts w:asciiTheme="minorHAnsi" w:hAnsiTheme="minorHAnsi" w:cstheme="minorHAnsi"/>
         </w:rPr>
-        <w:t>Simultaneously collaborated with development teams to optimize processes and build tools</w:t>
+        <w:t xml:space="preserve">Simultaneously collaborated with development teams </w:t>
+      </w:r>
+      <w:r>
+        <w:rPr>
+          <w:rFonts w:asciiTheme="minorHAnsi" w:hAnsiTheme="minorHAnsi" w:cstheme="minorHAnsi"/>
+        </w:rPr>
+        <w:t>to build U</w:t>
+      </w:r>
+      <w:r>
+        <w:rPr>
+          <w:rFonts w:asciiTheme="minorHAnsi" w:hAnsiTheme="minorHAnsi" w:cstheme="minorHAnsi"/>
+        </w:rPr>
+        <w:t>I and</w:t>
+      </w:r>
+      <w:r>
+        <w:rPr>
+          <w:rFonts w:asciiTheme="minorHAnsi" w:hAnsiTheme="minorHAnsi" w:cstheme="minorHAnsi"/>
+        </w:rPr>
+        <w:t xml:space="preserve"> optimize processes</w:t>
       </w:r>
       <w:r>
         <w:rPr>
@@ -2096,6 +2134,26 @@
         </w:rPr>
         <w:t>Outstanding Performance Award for contributions to the Cisco project</w:t>
       </w:r>
+      <w:r>
+        <w:rPr>
+          <w:rFonts w:asciiTheme="minorHAnsi" w:hAnsiTheme="minorHAnsi" w:cstheme="minorHAnsi"/>
+        </w:rPr>
+        <w:t xml:space="preserve"> and </w:t>
+      </w:r>
+      <w:proofErr w:type="spellStart"/>
+      <w:r>
+        <w:rPr>
+          <w:rFonts w:asciiTheme="minorHAnsi" w:hAnsiTheme="minorHAnsi" w:cstheme="minorHAnsi"/>
+        </w:rPr>
+        <w:t>Univo</w:t>
+      </w:r>
+      <w:proofErr w:type="spellEnd"/>
+      <w:r>
+        <w:rPr>
+          <w:rFonts w:asciiTheme="minorHAnsi" w:hAnsiTheme="minorHAnsi" w:cstheme="minorHAnsi"/>
+        </w:rPr>
+        <w:t xml:space="preserve"> IRB portal.</w:t>
+      </w:r>
     </w:p>
     <w:p>
       <w:pPr>
@@ -2160,6 +2218,8 @@
       </w:r>
     </w:p>
     <w:sectPr>
+      <w:footerReference w:type="even" r:id="rId11"/>
+      <w:footerReference w:type="first" r:id="rId12"/>
       <w:type w:val="continuous"/>
       <w:pgSz w:w="12240" w:h="15840"/>
       <w:pgMar w:top="284" w:right="567" w:bottom="284" w:left="567" w:header="720" w:footer="720" w:gutter="0"/>
@@ -2170,8 +2230,304 @@
 </w:document>
 </file>
 
+<file path=word/endnotes.xml><?xml version="1.0" encoding="utf-8"?>
+<w:endnotes xmlns:wpc="http://schemas.microsoft.com/office/word/2010/wordprocessingCanvas" xmlns:cx="http://schemas.microsoft.com/office/drawing/2014/chartex" xmlns:cx1="http://schemas.microsoft.com/office/drawing/2015/9/8/chartex" xmlns:cx2="http://schemas.microsoft.com/office/drawing/2015/10/21/chartex" xmlns:cx3="http://schemas.microsoft.com/office/drawing/2016/5/9/chartex" xmlns:cx4="http://schemas.microsoft.com/office/drawing/2016/5/10/chartex" xmlns:cx5="http://schemas.microsoft.com/office/drawing/2016/5/11/chartex" xmlns:cx6="http://schemas.microsoft.com/office/drawing/2016/5/12/chartex" xmlns:cx7="http://schemas.microsoft.com/office/drawing/2016/5/13/chartex" xmlns:cx8="http://schemas.microsoft.com/office/drawing/2016/5/14/chartex" xmlns:mc="http://schemas.openxmlformats.org/markup-compatibility/2006" xmlns:aink="http://schemas.microsoft.com/office/drawing/2016/ink" xmlns:am3d="http://schemas.microsoft.com/office/drawing/2017/model3d" xmlns:o="urn:schemas-microsoft-com:office:office" xmlns:oel="http://schemas.microsoft.com/office/2019/extlst" xmlns:r="http://schemas.openxmlformats.org/officeDocument/2006/relationships" xmlns:m="http://schemas.openxmlformats.org/officeDocument/2006/math" xmlns:v="urn:schemas-microsoft-com:vml" xmlns:wp14="http://schemas.microsoft.com/office/word/2010/wordprocessingDrawing" xmlns:wp="http://schemas.openxmlformats.org/drawingml/2006/wordprocessingDrawing" xmlns:w10="urn:schemas-microsoft-com:office:word" xmlns:w="http://schemas.openxmlformats.org/wordprocessingml/2006/main" xmlns:w14="http://schemas.microsoft.com/office/word/2010/wordml" xmlns:w15="http://schemas.microsoft.com/office/word/2012/wordml" xmlns:w16cex="http://schemas.microsoft.com/office/word/2018/wordml/cex" xmlns:w16cid="http://schemas.microsoft.com/office/word/2016/wordml/cid" xmlns:w16="http://schemas.microsoft.com/office/word/2018/wordml" xmlns:w16du="http://schemas.microsoft.com/office/word/2023/wordml/word16du" xmlns:w16sdtdh="http://schemas.microsoft.com/office/word/2020/wordml/sdtdatahash" xmlns:w16sdtfl="http://schemas.microsoft.com/office/word/2024/wordml/sdtformatlock" xmlns:w16se="http://schemas.microsoft.com/office/word/2015/wordml/symex" xmlns:wpg="http://schemas.microsoft.com/office/word/2010/wordprocessingGroup" xmlns:wpi="http://schemas.microsoft.com/office/word/2010/wordprocessingInk" xmlns:wne="http://schemas.microsoft.com/office/word/2006/wordml" xmlns:wps="http://schemas.microsoft.com/office/word/2010/wordprocessingShape" mc:Ignorable="w14 w15 w16se w16cid w16 w16cex w16sdtdh w16sdtfl w16du wp14">
+  <w:endnote w:type="separator" w:id="-1">
+    <w:p>
+      <w:r>
+        <w:separator/>
+      </w:r>
+    </w:p>
+  </w:endnote>
+  <w:endnote w:type="continuationSeparator" w:id="0">
+    <w:p>
+      <w:r>
+        <w:continuationSeparator/>
+      </w:r>
+    </w:p>
+  </w:endnote>
+</w:endnotes>
+</file>
+
+<file path=word/footer1.xml><?xml version="1.0" encoding="utf-8"?>
+<w:ftr xmlns:wpc="http://schemas.microsoft.com/office/word/2010/wordprocessingCanvas" xmlns:cx="http://schemas.microsoft.com/office/drawing/2014/chartex" xmlns:cx1="http://schemas.microsoft.com/office/drawing/2015/9/8/chartex" xmlns:cx2="http://schemas.microsoft.com/office/drawing/2015/10/21/chartex" xmlns:cx3="http://schemas.microsoft.com/office/drawing/2016/5/9/chartex" xmlns:cx4="http://schemas.microsoft.com/office/drawing/2016/5/10/chartex" xmlns:cx5="http://schemas.microsoft.com/office/drawing/2016/5/11/chartex" xmlns:cx6="http://schemas.microsoft.com/office/drawing/2016/5/12/chartex" xmlns:cx7="http://schemas.microsoft.com/office/drawing/2016/5/13/chartex" xmlns:cx8="http://schemas.microsoft.com/office/drawing/2016/5/14/chartex" xmlns:mc="http://schemas.openxmlformats.org/markup-compatibility/2006" xmlns:aink="http://schemas.microsoft.com/office/drawing/2016/ink" xmlns:am3d="http://schemas.microsoft.com/office/drawing/2017/model3d" xmlns:o="urn:schemas-microsoft-com:office:office" xmlns:oel="http://schemas.microsoft.com/office/2019/extlst" xmlns:r="http://schemas.openxmlformats.org/officeDocument/2006/relationships" xmlns:m="http://schemas.openxmlformats.org/officeDocument/2006/math" xmlns:v="urn:schemas-microsoft-com:vml" xmlns:wp14="http://schemas.microsoft.com/office/word/2010/wordprocessingDrawing" xmlns:wp="http://schemas.openxmlformats.org/drawingml/2006/wordprocessingDrawing" xmlns:w10="urn:schemas-microsoft-com:office:word" xmlns:w="http://schemas.openxmlformats.org/wordprocessingml/2006/main" xmlns:w14="http://schemas.microsoft.com/office/word/2010/wordml" xmlns:w15="http://schemas.microsoft.com/office/word/2012/wordml" xmlns:w16cex="http://schemas.microsoft.com/office/word/2018/wordml/cex" xmlns:w16cid="http://schemas.microsoft.com/office/word/2016/wordml/cid" xmlns:w16="http://schemas.microsoft.com/office/word/2018/wordml" xmlns:w16du="http://schemas.microsoft.com/office/word/2023/wordml/word16du" xmlns:w16sdtdh="http://schemas.microsoft.com/office/word/2020/wordml/sdtdatahash" xmlns:w16sdtfl="http://schemas.microsoft.com/office/word/2024/wordml/sdtformatlock" xmlns:w16se="http://schemas.microsoft.com/office/word/2015/wordml/symex" xmlns:wpg="http://schemas.microsoft.com/office/word/2010/wordprocessingGroup" xmlns:wpi="http://schemas.microsoft.com/office/word/2010/wordprocessingInk" xmlns:wne="http://schemas.microsoft.com/office/word/2006/wordml" xmlns:wps="http://schemas.microsoft.com/office/word/2010/wordprocessingShape" mc:Ignorable="w14 w15 w16se w16cid w16 w16cex w16sdtdh w16sdtfl w16du wp14">
+  <w:p>
+    <w:pPr>
+      <w:pStyle w:val="Footer"/>
+    </w:pPr>
+    <w:r>
+      <w:rPr>
+        <w:noProof/>
+      </w:rPr>
+      <mc:AlternateContent>
+        <mc:Choice Requires="wps">
+          <w:drawing>
+            <wp:anchor distT="0" distB="0" distL="0" distR="0" simplePos="0" relativeHeight="251659264" behindDoc="0" locked="0" layoutInCell="1" allowOverlap="1" wp14:anchorId="3A9518F9" wp14:editId="1E57167F">
+              <wp:simplePos x="635" y="635"/>
+              <wp:positionH relativeFrom="page">
+                <wp:align>right</wp:align>
+              </wp:positionH>
+              <wp:positionV relativeFrom="page">
+                <wp:align>bottom</wp:align>
+              </wp:positionV>
+              <wp:extent cx="993140" cy="314325"/>
+              <wp:effectExtent l="0" t="0" r="0" b="0"/>
+              <wp:wrapNone/>
+              <wp:docPr id="139893276" name="Text Box 2" descr="Cisco Confidential">
+                <a:extLst xmlns:a="http://schemas.openxmlformats.org/drawingml/2006/main">
+                  <a:ext uri="{5AE41FA2-C0FF-4470-9BD4-5FADCA87CBE2}">
+                    <aclsh:classification xmlns:aclsh="http://schemas.microsoft.com/office/drawing/2020/classificationShape" classificationOutcomeType="ftr"/>
+                  </a:ext>
+                </a:extLst>
+              </wp:docPr>
+              <wp:cNvGraphicFramePr/>
+              <a:graphic xmlns:a="http://schemas.openxmlformats.org/drawingml/2006/main">
+                <a:graphicData uri="http://schemas.microsoft.com/office/word/2010/wordprocessingShape">
+                  <wps:wsp>
+                    <wps:cNvSpPr txBox="1"/>
+                    <wps:spPr>
+                      <a:xfrm>
+                        <a:off x="0" y="0"/>
+                        <a:ext cx="993140" cy="314325"/>
+                      </a:xfrm>
+                      <a:prstGeom prst="rect">
+                        <a:avLst/>
+                      </a:prstGeom>
+                      <a:noFill/>
+                      <a:ln>
+                        <a:noFill/>
+                      </a:ln>
+                    </wps:spPr>
+                    <wps:txbx>
+                      <w:txbxContent>
+                        <w:p>
+                          <w:pPr>
+                            <w:rPr>
+                              <w:rFonts w:ascii="Calibri" w:eastAsia="Calibri" w:hAnsi="Calibri" w:cs="Calibri"/>
+                              <w:noProof/>
+                              <w:color w:val="000000"/>
+                              <w:sz w:val="16"/>
+                              <w:szCs w:val="16"/>
+                            </w:rPr>
+                          </w:pPr>
+                          <w:r>
+                            <w:rPr>
+                              <w:rFonts w:ascii="Calibri" w:eastAsia="Calibri" w:hAnsi="Calibri" w:cs="Calibri"/>
+                              <w:noProof/>
+                              <w:color w:val="000000"/>
+                              <w:sz w:val="16"/>
+                              <w:szCs w:val="16"/>
+                            </w:rPr>
+                            <w:t>Cisco Confidential</w:t>
+                          </w:r>
+                        </w:p>
+                      </w:txbxContent>
+                    </wps:txbx>
+                    <wps:bodyPr rot="0" spcFirstLastPara="0" vertOverflow="overflow" horzOverflow="overflow" vert="horz" wrap="none" lIns="0" tIns="0" rIns="254000" bIns="190500" numCol="1" spcCol="0" rtlCol="0" fromWordArt="0" anchor="b" anchorCtr="0" forceAA="0" compatLnSpc="1">
+                      <a:prstTxWarp prst="textNoShape">
+                        <a:avLst/>
+                      </a:prstTxWarp>
+                      <a:spAutoFit/>
+                    </wps:bodyPr>
+                  </wps:wsp>
+                </a:graphicData>
+              </a:graphic>
+            </wp:anchor>
+          </w:drawing>
+        </mc:Choice>
+        <mc:Fallback>
+          <w:pict>
+            <v:shapetype w14:anchorId="3A9518F9" id="_x0000_t202" coordsize="21600,21600" o:spt="202" path="m,l,21600r21600,l21600,xe">
+              <v:stroke joinstyle="miter"/>
+              <v:path gradientshapeok="t" o:connecttype="rect"/>
+            </v:shapetype>
+            <v:shape id="Text Box 2" o:spid="_x0000_s1026" type="#_x0000_t202" alt="Cisco Confidential" style="position:absolute;margin-left:27pt;margin-top:0;width:78.2pt;height:24.75pt;z-index:251659264;visibility:visible;mso-wrap-style:none;mso-wrap-distance-left:0;mso-wrap-distance-top:0;mso-wrap-distance-right:0;mso-wrap-distance-bottom:0;mso-position-horizontal:right;mso-position-horizontal-relative:page;mso-position-vertical:bottom;mso-position-vertical-relative:page;v-text-anchor:bottom" o:gfxdata="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" filled="f" stroked="f">
+              <v:fill o:detectmouseclick="t"/>
+              <v:textbox style="mso-fit-shape-to-text:t" inset="0,0,20pt,15pt">
+                <w:txbxContent>
+                  <w:p>
+                    <w:pPr>
+                      <w:rPr>
+                        <w:rFonts w:ascii="Calibri" w:eastAsia="Calibri" w:hAnsi="Calibri" w:cs="Calibri"/>
+                        <w:noProof/>
+                        <w:color w:val="000000"/>
+                        <w:sz w:val="16"/>
+                        <w:szCs w:val="16"/>
+                      </w:rPr>
+                    </w:pPr>
+                    <w:r>
+                      <w:rPr>
+                        <w:rFonts w:ascii="Calibri" w:eastAsia="Calibri" w:hAnsi="Calibri" w:cs="Calibri"/>
+                        <w:noProof/>
+                        <w:color w:val="000000"/>
+                        <w:sz w:val="16"/>
+                        <w:szCs w:val="16"/>
+                      </w:rPr>
+                      <w:t>Cisco Confidential</w:t>
+                    </w:r>
+                  </w:p>
+                </w:txbxContent>
+              </v:textbox>
+              <w10:wrap anchorx="page" anchory="page"/>
+            </v:shape>
+          </w:pict>
+        </mc:Fallback>
+      </mc:AlternateContent>
+    </w:r>
+  </w:p>
+</w:ftr>
+</file>
+
+<file path=word/footer2.xml><?xml version="1.0" encoding="utf-8"?>
+<w:ftr xmlns:wpc="http://schemas.microsoft.com/office/word/2010/wordprocessingCanvas" xmlns:cx="http://schemas.microsoft.com/office/drawing/2014/chartex" xmlns:cx1="http://schemas.microsoft.com/office/drawing/2015/9/8/chartex" xmlns:cx2="http://schemas.microsoft.com/office/drawing/2015/10/21/chartex" xmlns:cx3="http://schemas.microsoft.com/office/drawing/2016/5/9/chartex" xmlns:cx4="http://schemas.microsoft.com/office/drawing/2016/5/10/chartex" xmlns:cx5="http://schemas.microsoft.com/office/drawing/2016/5/11/chartex" xmlns:cx6="http://schemas.microsoft.com/office/drawing/2016/5/12/chartex" xmlns:cx7="http://schemas.microsoft.com/office/drawing/2016/5/13/chartex" xmlns:cx8="http://schemas.microsoft.com/office/drawing/2016/5/14/chartex" xmlns:mc="http://schemas.openxmlformats.org/markup-compatibility/2006" xmlns:aink="http://schemas.microsoft.com/office/drawing/2016/ink" xmlns:am3d="http://schemas.microsoft.com/office/drawing/2017/model3d" xmlns:o="urn:schemas-microsoft-com:office:office" xmlns:oel="http://schemas.microsoft.com/office/2019/extlst" xmlns:r="http://schemas.openxmlformats.org/officeDocument/2006/relationships" xmlns:m="http://schemas.openxmlformats.org/officeDocument/2006/math" xmlns:v="urn:schemas-microsoft-com:vml" xmlns:wp14="http://schemas.microsoft.com/office/word/2010/wordprocessingDrawing" xmlns:wp="http://schemas.openxmlformats.org/drawingml/2006/wordprocessingDrawing" xmlns:w10="urn:schemas-microsoft-com:office:word" xmlns:w="http://schemas.openxmlformats.org/wordprocessingml/2006/main" xmlns:w14="http://schemas.microsoft.com/office/word/2010/wordml" xmlns:w15="http://schemas.microsoft.com/office/word/2012/wordml" xmlns:w16cex="http://schemas.microsoft.com/office/word/2018/wordml/cex" xmlns:w16cid="http://schemas.microsoft.com/office/word/2016/wordml/cid" xmlns:w16="http://schemas.microsoft.com/office/word/2018/wordml" xmlns:w16du="http://schemas.microsoft.com/office/word/2023/wordml/word16du" xmlns:w16sdtdh="http://schemas.microsoft.com/office/word/2020/wordml/sdtdatahash" xmlns:w16sdtfl="http://schemas.microsoft.com/office/word/2024/wordml/sdtformatlock" xmlns:w16se="http://schemas.microsoft.com/office/word/2015/wordml/symex" xmlns:wpg="http://schemas.microsoft.com/office/word/2010/wordprocessingGroup" xmlns:wpi="http://schemas.microsoft.com/office/word/2010/wordprocessingInk" xmlns:wne="http://schemas.microsoft.com/office/word/2006/wordml" xmlns:wps="http://schemas.microsoft.com/office/word/2010/wordprocessingShape" mc:Ignorable="w14 w15 w16se w16cid w16 w16cex w16sdtdh w16sdtfl w16du wp14">
+  <w:p>
+    <w:pPr>
+      <w:pStyle w:val="Footer"/>
+    </w:pPr>
+    <w:r>
+      <w:rPr>
+        <w:noProof/>
+      </w:rPr>
+      <mc:AlternateContent>
+        <mc:Choice Requires="wps">
+          <w:drawing>
+            <wp:anchor distT="0" distB="0" distL="0" distR="0" simplePos="0" relativeHeight="251658240" behindDoc="0" locked="0" layoutInCell="1" allowOverlap="1" wp14:anchorId="58A8610F" wp14:editId="2BA16703">
+              <wp:simplePos x="635" y="635"/>
+              <wp:positionH relativeFrom="page">
+                <wp:align>right</wp:align>
+              </wp:positionH>
+              <wp:positionV relativeFrom="page">
+                <wp:align>bottom</wp:align>
+              </wp:positionV>
+              <wp:extent cx="993140" cy="314325"/>
+              <wp:effectExtent l="0" t="0" r="0" b="0"/>
+              <wp:wrapNone/>
+              <wp:docPr id="1589595709" name="Text Box 1" descr="Cisco Confidential">
+                <a:extLst xmlns:a="http://schemas.openxmlformats.org/drawingml/2006/main">
+                  <a:ext uri="{5AE41FA2-C0FF-4470-9BD4-5FADCA87CBE2}">
+                    <aclsh:classification xmlns:aclsh="http://schemas.microsoft.com/office/drawing/2020/classificationShape" classificationOutcomeType="ftr"/>
+                  </a:ext>
+                </a:extLst>
+              </wp:docPr>
+              <wp:cNvGraphicFramePr/>
+              <a:graphic xmlns:a="http://schemas.openxmlformats.org/drawingml/2006/main">
+                <a:graphicData uri="http://schemas.microsoft.com/office/word/2010/wordprocessingShape">
+                  <wps:wsp>
+                    <wps:cNvSpPr txBox="1"/>
+                    <wps:spPr>
+                      <a:xfrm>
+                        <a:off x="0" y="0"/>
+                        <a:ext cx="993140" cy="314325"/>
+                      </a:xfrm>
+                      <a:prstGeom prst="rect">
+                        <a:avLst/>
+                      </a:prstGeom>
+                      <a:noFill/>
+                      <a:ln>
+                        <a:noFill/>
+                      </a:ln>
+                    </wps:spPr>
+                    <wps:txbx>
+                      <w:txbxContent>
+                        <w:p>
+                          <w:pPr>
+                            <w:rPr>
+                              <w:rFonts w:ascii="Calibri" w:eastAsia="Calibri" w:hAnsi="Calibri" w:cs="Calibri"/>
+                              <w:noProof/>
+                              <w:color w:val="000000"/>
+                              <w:sz w:val="16"/>
+                              <w:szCs w:val="16"/>
+                            </w:rPr>
+                          </w:pPr>
+                          <w:r>
+                            <w:rPr>
+                              <w:rFonts w:ascii="Calibri" w:eastAsia="Calibri" w:hAnsi="Calibri" w:cs="Calibri"/>
+                              <w:noProof/>
+                              <w:color w:val="000000"/>
+                              <w:sz w:val="16"/>
+                              <w:szCs w:val="16"/>
+                            </w:rPr>
+                            <w:t>Cisco Confidential</w:t>
+                          </w:r>
+                        </w:p>
+                      </w:txbxContent>
+                    </wps:txbx>
+                    <wps:bodyPr rot="0" spcFirstLastPara="0" vertOverflow="overflow" horzOverflow="overflow" vert="horz" wrap="none" lIns="0" tIns="0" rIns="254000" bIns="190500" numCol="1" spcCol="0" rtlCol="0" fromWordArt="0" anchor="b" anchorCtr="0" forceAA="0" compatLnSpc="1">
+                      <a:prstTxWarp prst="textNoShape">
+                        <a:avLst/>
+                      </a:prstTxWarp>
+                      <a:spAutoFit/>
+                    </wps:bodyPr>
+                  </wps:wsp>
+                </a:graphicData>
+              </a:graphic>
+            </wp:anchor>
+          </w:drawing>
+        </mc:Choice>
+        <mc:Fallback>
+          <w:pict>
+            <v:shapetype w14:anchorId="58A8610F" id="_x0000_t202" coordsize="21600,21600" o:spt="202" path="m,l,21600r21600,l21600,xe">
+              <v:stroke joinstyle="miter"/>
+              <v:path gradientshapeok="t" o:connecttype="rect"/>
+            </v:shapetype>
+            <v:shape id="Text Box 1" o:spid="_x0000_s1027" type="#_x0000_t202" alt="Cisco Confidential" style="position:absolute;margin-left:27pt;margin-top:0;width:78.2pt;height:24.75pt;z-index:251658240;visibility:visible;mso-wrap-style:none;mso-wrap-distance-left:0;mso-wrap-distance-top:0;mso-wrap-distance-right:0;mso-wrap-distance-bottom:0;mso-position-horizontal:right;mso-position-horizontal-relative:page;mso-position-vertical:bottom;mso-position-vertical-relative:page;v-text-anchor:bottom" o:gfxdata="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" filled="f" stroked="f">
+              <v:fill o:detectmouseclick="t"/>
+              <v:textbox style="mso-fit-shape-to-text:t" inset="0,0,20pt,15pt">
+                <w:txbxContent>
+                  <w:p>
+                    <w:pPr>
+                      <w:rPr>
+                        <w:rFonts w:ascii="Calibri" w:eastAsia="Calibri" w:hAnsi="Calibri" w:cs="Calibri"/>
+                        <w:noProof/>
+                        <w:color w:val="000000"/>
+                        <w:sz w:val="16"/>
+                        <w:szCs w:val="16"/>
+                      </w:rPr>
+                    </w:pPr>
+                    <w:r>
+                      <w:rPr>
+                        <w:rFonts w:ascii="Calibri" w:eastAsia="Calibri" w:hAnsi="Calibri" w:cs="Calibri"/>
+                        <w:noProof/>
+                        <w:color w:val="000000"/>
+                        <w:sz w:val="16"/>
+                        <w:szCs w:val="16"/>
+                      </w:rPr>
+                      <w:t>Cisco Confidential</w:t>
+                    </w:r>
+                  </w:p>
+                </w:txbxContent>
+              </v:textbox>
+              <w10:wrap anchorx="page" anchory="page"/>
+            </v:shape>
+          </w:pict>
+        </mc:Fallback>
+      </mc:AlternateContent>
+    </w:r>
+  </w:p>
+</w:ftr>
+</file>
+
+<file path=word/footnotes.xml><?xml version="1.0" encoding="utf-8"?>
+<w:footnotes xmlns:wpc="http://schemas.microsoft.com/office/word/2010/wordprocessingCanvas" xmlns:cx="http://schemas.microsoft.com/office/drawing/2014/chartex" xmlns:cx1="http://schemas.microsoft.com/office/drawing/2015/9/8/chartex" xmlns:cx2="http://schemas.microsoft.com/office/drawing/2015/10/21/chartex" xmlns:cx3="http://schemas.microsoft.com/office/drawing/2016/5/9/chartex" xmlns:cx4="http://schemas.microsoft.com/office/drawing/2016/5/10/chartex" xmlns:cx5="http://schemas.microsoft.com/office/drawing/2016/5/11/chartex" xmlns:cx6="http://schemas.microsoft.com/office/drawing/2016/5/12/chartex" xmlns:cx7="http://schemas.microsoft.com/office/drawing/2016/5/13/chartex" xmlns:cx8="http://schemas.microsoft.com/office/drawing/2016/5/14/chartex" xmlns:mc="http://schemas.openxmlformats.org/markup-compatibility/2006" xmlns:aink="http://schemas.microsoft.com/office/drawing/2016/ink" xmlns:am3d="http://schemas.microsoft.com/office/drawing/2017/model3d" xmlns:o="urn:schemas-microsoft-com:office:office" xmlns:oel="http://schemas.microsoft.com/office/2019/extlst" xmlns:r="http://schemas.openxmlformats.org/officeDocument/2006/relationships" xmlns:m="http://schemas.openxmlformats.org/officeDocument/2006/math" xmlns:v="urn:schemas-microsoft-com:vml" xmlns:wp14="http://schemas.microsoft.com/office/word/2010/wordprocessingDrawing" xmlns:wp="http://schemas.openxmlformats.org/drawingml/2006/wordprocessingDrawing" xmlns:w10="urn:schemas-microsoft-com:office:word" xmlns:w="http://schemas.openxmlformats.org/wordprocessingml/2006/main" xmlns:w14="http://schemas.microsoft.com/office/word/2010/wordml" xmlns:w15="http://schemas.microsoft.com/office/word/2012/wordml" xmlns:w16cex="http://schemas.microsoft.com/office/word/2018/wordml/cex" xmlns:w16cid="http://schemas.microsoft.com/office/word/2016/wordml/cid" xmlns:w16="http://schemas.microsoft.com/office/word/2018/wordml" xmlns:w16du="http://schemas.microsoft.com/office/word/2023/wordml/word16du" xmlns:w16sdtdh="http://schemas.microsoft.com/office/word/2020/wordml/sdtdatahash" xmlns:w16sdtfl="http://schemas.microsoft.com/office/word/2024/wordml/sdtformatlock" xmlns:w16se="http://schemas.microsoft.com/office/word/2015/wordml/symex" xmlns:wpg="http://schemas.microsoft.com/office/word/2010/wordprocessingGroup" xmlns:wpi="http://schemas.microsoft.com/office/word/2010/wordprocessingInk" xmlns:wne="http://schemas.microsoft.com/office/word/2006/wordml" xmlns:wps="http://schemas.microsoft.com/office/word/2010/wordprocessingShape" mc:Ignorable="w14 w15 w16se w16cid w16 w16cex w16sdtdh w16sdtfl w16du wp14">
+  <w:footnote w:type="separator" w:id="-1">
+    <w:p>
+      <w:r>
+        <w:separator/>
+      </w:r>
+    </w:p>
+  </w:footnote>
+  <w:footnote w:type="continuationSeparator" w:id="0">
+    <w:p>
+      <w:r>
+        <w:continuationSeparator/>
+      </w:r>
+    </w:p>
+  </w:footnote>
+</w:footnotes>
+</file>
+
 <file path=word/numbering.xml><?xml version="1.0" encoding="utf-8"?>
-<w:numbering xmlns:wpc="http://schemas.microsoft.com/office/word/2010/wordprocessingCanvas" xmlns:cx="http://schemas.microsoft.com/office/drawing/2014/chartex" xmlns:cx1="http://schemas.microsoft.com/office/drawing/2015/9/8/chartex" xmlns:cx2="http://schemas.microsoft.com/office/drawing/2015/10/21/chartex" xmlns:cx3="http://schemas.microsoft.com/office/drawing/2016/5/9/chartex" xmlns:cx4="http://schemas.microsoft.com/office/drawing/2016/5/10/chartex" xmlns:cx5="http://schemas.microsoft.com/office/drawing/2016/5/11/chartex" xmlns:cx6="http://schemas.microsoft.com/office/drawing/2016/5/12/chartex" xmlns:cx7="http://schemas.microsoft.com/office/drawing/2016/5/13/chartex" xmlns:cx8="http://schemas.microsoft.com/office/drawing/2016/5/14/chartex" xmlns:mc="http://schemas.openxmlformats.org/markup-compatibility/2006" xmlns:aink="http://schemas.microsoft.com/office/drawing/2016/ink" xmlns:am3d="http://schemas.microsoft.com/office/drawing/2017/model3d" xmlns:o="urn:schemas-microsoft-com:office:office" xmlns:oel="http://schemas.microsoft.com/office/2019/extlst" xmlns:r="http://schemas.openxmlformats.org/officeDocument/2006/relationships" xmlns:m="http://schemas.openxmlformats.org/officeDocument/2006/math" xmlns:v="urn:schemas-microsoft-com:vml" xmlns:wp14="http://schemas.microsoft.com/office/word/2010/wordprocessingDrawing" xmlns:wp="http://schemas.openxmlformats.org/drawingml/2006/wordprocessingDrawing" xmlns:w10="urn:schemas-microsoft-com:office:word" xmlns:w="http://schemas.openxmlformats.org/wordprocessingml/2006/main" xmlns:w14="http://schemas.microsoft.com/office/word/2010/wordml" xmlns:w15="http://schemas.microsoft.com/office/word/2012/wordml" xmlns:w16cex="http://schemas.microsoft.com/office/word/2018/wordml/cex" xmlns:w16cid="http://schemas.microsoft.com/office/word/2016/wordml/cid" xmlns:w16="http://schemas.microsoft.com/office/word/2018/wordml" xmlns:w16du="http://schemas.microsoft.com/office/word/2023/wordml/word16du" xmlns:w16sdtdh="http://schemas.microsoft.com/office/word/2020/wordml/sdtdatahash" xmlns:w16se="http://schemas.microsoft.com/office/word/2015/wordml/symex" xmlns:wpg="http://schemas.microsoft.com/office/word/2010/wordprocessingGroup" xmlns:wpi="http://schemas.microsoft.com/office/word/2010/wordprocessingInk" xmlns:wne="http://schemas.microsoft.com/office/word/2006/wordml" xmlns:wps="http://schemas.microsoft.com/office/word/2010/wordprocessingShape" mc:Ignorable="w14 w15 w16se w16cid w16 w16cex w16sdtdh w16du wp14">
+<w:numbering xmlns:wpc="http://schemas.microsoft.com/office/word/2010/wordprocessingCanvas" xmlns:cx="http://schemas.microsoft.com/office/drawing/2014/chartex" xmlns:cx1="http://schemas.microsoft.com/office/drawing/2015/9/8/chartex" xmlns:cx2="http://schemas.microsoft.com/office/drawing/2015/10/21/chartex" xmlns:cx3="http://schemas.microsoft.com/office/drawing/2016/5/9/chartex" xmlns:cx4="http://schemas.microsoft.com/office/drawing/2016/5/10/chartex" xmlns:cx5="http://schemas.microsoft.com/office/drawing/2016/5/11/chartex" xmlns:cx6="http://schemas.microsoft.com/office/drawing/2016/5/12/chartex" xmlns:cx7="http://schemas.microsoft.com/office/drawing/2016/5/13/chartex" xmlns:cx8="http://schemas.microsoft.com/office/drawing/2016/5/14/chartex" xmlns:mc="http://schemas.openxmlformats.org/markup-compatibility/2006" xmlns:aink="http://schemas.microsoft.com/office/drawing/2016/ink" xmlns:am3d="http://schemas.microsoft.com/office/drawing/2017/model3d" xmlns:o="urn:schemas-microsoft-com:office:office" xmlns:oel="http://schemas.microsoft.com/office/2019/extlst" xmlns:r="http://schemas.openxmlformats.org/officeDocument/2006/relationships" xmlns:m="http://schemas.openxmlformats.org/officeDocument/2006/math" xmlns:v="urn:schemas-microsoft-com:vml" xmlns:wp14="http://schemas.microsoft.com/office/word/2010/wordprocessingDrawing" xmlns:wp="http://schemas.openxmlformats.org/drawingml/2006/wordprocessingDrawing" xmlns:w10="urn:schemas-microsoft-com:office:word" xmlns:w="http://schemas.openxmlformats.org/wordprocessingml/2006/main" xmlns:w14="http://schemas.microsoft.com/office/word/2010/wordml" xmlns:w15="http://schemas.microsoft.com/office/word/2012/wordml" xmlns:w16cex="http://schemas.microsoft.com/office/word/2018/wordml/cex" xmlns:w16cid="http://schemas.microsoft.com/office/word/2016/wordml/cid" xmlns:w16="http://schemas.microsoft.com/office/word/2018/wordml" xmlns:w16du="http://schemas.microsoft.com/office/word/2023/wordml/word16du" xmlns:w16sdtdh="http://schemas.microsoft.com/office/word/2020/wordml/sdtdatahash" xmlns:w16sdtfl="http://schemas.microsoft.com/office/word/2024/wordml/sdtformatlock" xmlns:w16se="http://schemas.microsoft.com/office/word/2015/wordml/symex" xmlns:wpg="http://schemas.microsoft.com/office/word/2010/wordprocessingGroup" xmlns:wpi="http://schemas.microsoft.com/office/word/2010/wordprocessingInk" xmlns:wne="http://schemas.microsoft.com/office/word/2006/wordml" xmlns:wps="http://schemas.microsoft.com/office/word/2010/wordprocessingShape" mc:Ignorable="w14 w15 w16se w16cid w16 w16cex w16sdtdh w16sdtfl w16du wp14">
   <w:abstractNum w:abstractNumId="0" w15:restartNumberingAfterBreak="0">
     <w:nsid w:val="217D69D7"/>
     <w:multiLevelType w:val="hybridMultilevel"/>
@@ -2764,7 +3120,7 @@
 </file>
 
 <file path=word/styles.xml><?xml version="1.0" encoding="utf-8"?>
-<w:styles xmlns:mc="http://schemas.openxmlformats.org/markup-compatibility/2006" xmlns:r="http://schemas.openxmlformats.org/officeDocument/2006/relationships" xmlns:w="http://schemas.openxmlformats.org/wordprocessingml/2006/main" xmlns:w14="http://schemas.microsoft.com/office/word/2010/wordml" xmlns:w15="http://schemas.microsoft.com/office/word/2012/wordml" xmlns:w16cex="http://schemas.microsoft.com/office/word/2018/wordml/cex" xmlns:w16cid="http://schemas.microsoft.com/office/word/2016/wordml/cid" xmlns:w16="http://schemas.microsoft.com/office/word/2018/wordml" xmlns:w16du="http://schemas.microsoft.com/office/word/2023/wordml/word16du" xmlns:w16sdtdh="http://schemas.microsoft.com/office/word/2020/wordml/sdtdatahash" xmlns:w16se="http://schemas.microsoft.com/office/word/2015/wordml/symex" mc:Ignorable="w14 w15 w16se w16cid w16 w16cex w16sdtdh w16du">
+<w:styles xmlns:mc="http://schemas.openxmlformats.org/markup-compatibility/2006" xmlns:r="http://schemas.openxmlformats.org/officeDocument/2006/relationships" xmlns:w="http://schemas.openxmlformats.org/wordprocessingml/2006/main" xmlns:w14="http://schemas.microsoft.com/office/word/2010/wordml" xmlns:w15="http://schemas.microsoft.com/office/word/2012/wordml" xmlns:w16cex="http://schemas.microsoft.com/office/word/2018/wordml/cex" xmlns:w16cid="http://schemas.microsoft.com/office/word/2016/wordml/cid" xmlns:w16="http://schemas.microsoft.com/office/word/2018/wordml" xmlns:w16du="http://schemas.microsoft.com/office/word/2023/wordml/word16du" xmlns:w16sdtdh="http://schemas.microsoft.com/office/word/2020/wordml/sdtdatahash" xmlns:w16sdtfl="http://schemas.microsoft.com/office/word/2024/wordml/sdtformatlock" xmlns:w16se="http://schemas.microsoft.com/office/word/2015/wordml/symex" mc:Ignorable="w14 w15 w16se w16cid w16 w16cex w16sdtdh w16sdtfl w16du">
   <w:docDefaults>
     <w:rPrDefault>
       <w:rPr>
@@ -3290,6 +3646,54 @@
       <w:shd w:val="clear" w:color="auto" w:fill="E1DFDD"/>
     </w:rPr>
   </w:style>
+  <w:style w:type="paragraph" w:styleId="Footer">
+    <w:name w:val="footer"/>
+    <w:basedOn w:val="Normal"/>
+    <w:link w:val="FooterChar"/>
+    <w:uiPriority w:val="99"/>
+    <w:unhideWhenUsed/>
+    <w:rsid w:val="005D1431"/>
+    <w:pPr>
+      <w:tabs>
+        <w:tab w:val="center" w:pos="4513"/>
+        <w:tab w:val="right" w:pos="9026"/>
+      </w:tabs>
+    </w:pPr>
+  </w:style>
+  <w:style w:type="character" w:customStyle="1" w:styleId="FooterChar">
+    <w:name w:val="Footer Char"/>
+    <w:basedOn w:val="DefaultParagraphFont"/>
+    <w:link w:val="Footer"/>
+    <w:uiPriority w:val="99"/>
+    <w:rsid w:val="005D1431"/>
+    <w:rPr>
+      <w:rFonts w:ascii="Times New Roman" w:eastAsia="Times New Roman" w:hAnsi="Times New Roman" w:cs="Times New Roman"/>
+    </w:rPr>
+  </w:style>
+  <w:style w:type="paragraph" w:styleId="Header">
+    <w:name w:val="header"/>
+    <w:basedOn w:val="Normal"/>
+    <w:link w:val="HeaderChar"/>
+    <w:uiPriority w:val="99"/>
+    <w:unhideWhenUsed/>
+    <w:rsid w:val="003C7FB0"/>
+    <w:pPr>
+      <w:tabs>
+        <w:tab w:val="center" w:pos="4513"/>
+        <w:tab w:val="right" w:pos="9026"/>
+      </w:tabs>
+    </w:pPr>
+  </w:style>
+  <w:style w:type="character" w:customStyle="1" w:styleId="HeaderChar">
+    <w:name w:val="Header Char"/>
+    <w:basedOn w:val="DefaultParagraphFont"/>
+    <w:link w:val="Header"/>
+    <w:uiPriority w:val="99"/>
+    <w:rsid w:val="003C7FB0"/>
+    <w:rPr>
+      <w:rFonts w:ascii="Times New Roman" w:eastAsia="Times New Roman" w:hAnsi="Times New Roman" w:cs="Times New Roman"/>
+    </w:rPr>
+  </w:style>
 </w:styles>
 </file>
 

</xml_diff>